<commit_message>
Opdateret use case til rapport
</commit_message>
<xml_diff>
--- a/06-Deployment/Rapport Use case.docx
+++ b/06-Deployment/Rapport Use case.docx
@@ -135,7 +135,64 @@
         <w:t xml:space="preserve">der skulle implementeres i systemet og hvordan vi kunne gøre dette. </w:t>
       </w:r>
     </w:p>
-    <w:p/>
+    <w:p>
+      <w:r>
+        <w:rPr>
+          <w:noProof/>
+          <w:lang w:eastAsia="da-DK"/>
+        </w:rPr>
+        <w:drawing>
+          <wp:inline distT="0" distB="0" distL="0" distR="0">
+            <wp:extent cx="4178300" cy="638175"/>
+            <wp:effectExtent l="19050" t="0" r="0" b="0"/>
+            <wp:docPr id="1" name="Picture 1"/>
+            <wp:cNvGraphicFramePr>
+              <a:graphicFrameLocks xmlns:a="http://schemas.openxmlformats.org/drawingml/2006/main" noChangeAspect="1"/>
+            </wp:cNvGraphicFramePr>
+            <a:graphic xmlns:a="http://schemas.openxmlformats.org/drawingml/2006/main">
+              <a:graphicData uri="http://schemas.openxmlformats.org/drawingml/2006/picture">
+                <pic:pic xmlns:pic="http://schemas.openxmlformats.org/drawingml/2006/picture">
+                  <pic:nvPicPr>
+                    <pic:cNvPr id="0" name="Picture 1"/>
+                    <pic:cNvPicPr>
+                      <a:picLocks noChangeAspect="1" noChangeArrowheads="1"/>
+                    </pic:cNvPicPr>
+                  </pic:nvPicPr>
+                  <pic:blipFill>
+                    <a:blip r:embed="rId5" cstate="print"/>
+                    <a:srcRect/>
+                    <a:stretch>
+                      <a:fillRect/>
+                    </a:stretch>
+                  </pic:blipFill>
+                  <pic:spPr bwMode="auto">
+                    <a:xfrm>
+                      <a:off x="0" y="0"/>
+                      <a:ext cx="4178300" cy="638175"/>
+                    </a:xfrm>
+                    <a:prstGeom prst="rect">
+                      <a:avLst/>
+                    </a:prstGeom>
+                    <a:noFill/>
+                    <a:ln w="9525">
+                      <a:noFill/>
+                      <a:miter lim="800000"/>
+                      <a:headEnd/>
+                      <a:tailEnd/>
+                    </a:ln>
+                  </pic:spPr>
+                </pic:pic>
+              </a:graphicData>
+            </a:graphic>
+          </wp:inline>
+        </w:drawing>
+      </w:r>
+    </w:p>
+    <w:p>
+      <w:r>
+        <w:t xml:space="preserve">Vi har her to simple if sætninger som tjekker på henholdsvis udbetaling og tilbagebetalings perioden. Vi tjekker om udbetaling er mindre end prisen divideret med 2. Hvis den er det lægger vi en til rentesatsen som vi bruger senere til at udregne renten. Det samme sker for tilbagebetalings perioden, her tjekker vi dog om den er på mere end 36 måneder hvis den er det, tillæges der igen en til rentesatsen.   </w:t>
+      </w:r>
+    </w:p>
     <w:sectPr>
       <w:pgSz w:w="11906" w:h="16838"/>
       <w:pgMar w:top="1701" w:right="1134" w:bottom="1701" w:left="1134" w:header="708" w:footer="708" w:gutter="0"/>

</xml_diff>